<commit_message>
Replace Assignment Part 1 Submission.docx
</commit_message>
<xml_diff>
--- a/Assignment Part 1 Submission.docx
+++ b/Assignment Part 1 Submission.docx
@@ -123,192 +123,209 @@
           <w:lang w:val="en-US"/>
         </w:rPr>
       </w:pPr>
-    </w:p>
-    <w:p>
-      <w:pPr>
-        <w:jc w:val="center"/>
-        <w:rPr>
-          <w:sz w:val="28"/>
-          <w:szCs w:val="28"/>
-          <w:lang w:val="en-US"/>
-        </w:rPr>
-      </w:pPr>
-    </w:p>
-    <w:p>
-      <w:pPr>
-        <w:jc w:val="center"/>
-        <w:rPr>
-          <w:sz w:val="28"/>
-          <w:szCs w:val="28"/>
-          <w:lang w:val="en-US"/>
-        </w:rPr>
-      </w:pPr>
-    </w:p>
-    <w:p>
-      <w:pPr>
-        <w:jc w:val="center"/>
-        <w:rPr>
-          <w:sz w:val="28"/>
-          <w:szCs w:val="28"/>
-          <w:lang w:val="en-US"/>
-        </w:rPr>
-      </w:pPr>
-    </w:p>
-    <w:p>
-      <w:pPr>
-        <w:jc w:val="center"/>
-        <w:rPr>
-          <w:sz w:val="28"/>
-          <w:szCs w:val="28"/>
-          <w:lang w:val="en-US"/>
-        </w:rPr>
-      </w:pPr>
-    </w:p>
-    <w:p>
-      <w:pPr>
-        <w:jc w:val="center"/>
-        <w:rPr>
-          <w:sz w:val="28"/>
-          <w:szCs w:val="28"/>
-          <w:lang w:val="en-US"/>
-        </w:rPr>
-      </w:pPr>
-    </w:p>
-    <w:p>
-      <w:pPr>
-        <w:jc w:val="center"/>
-        <w:rPr>
-          <w:sz w:val="28"/>
-          <w:szCs w:val="28"/>
-          <w:lang w:val="en-US"/>
-        </w:rPr>
-      </w:pPr>
-    </w:p>
-    <w:p>
-      <w:pPr>
-        <w:jc w:val="center"/>
-        <w:rPr>
-          <w:sz w:val="28"/>
-          <w:szCs w:val="28"/>
-          <w:lang w:val="en-US"/>
-        </w:rPr>
-      </w:pPr>
-    </w:p>
-    <w:p>
-      <w:pPr>
-        <w:jc w:val="center"/>
-        <w:rPr>
-          <w:sz w:val="28"/>
-          <w:szCs w:val="28"/>
-          <w:lang w:val="en-US"/>
-        </w:rPr>
-      </w:pPr>
-    </w:p>
-    <w:p>
-      <w:pPr>
-        <w:jc w:val="center"/>
-        <w:rPr>
-          <w:sz w:val="28"/>
-          <w:szCs w:val="28"/>
-          <w:lang w:val="en-US"/>
-        </w:rPr>
-      </w:pPr>
-    </w:p>
-    <w:p>
-      <w:pPr>
-        <w:jc w:val="center"/>
-        <w:rPr>
-          <w:sz w:val="28"/>
-          <w:szCs w:val="28"/>
-          <w:lang w:val="en-US"/>
-        </w:rPr>
-      </w:pPr>
-    </w:p>
-    <w:p>
-      <w:pPr>
-        <w:jc w:val="center"/>
-        <w:rPr>
-          <w:sz w:val="28"/>
-          <w:szCs w:val="28"/>
-          <w:lang w:val="en-US"/>
-        </w:rPr>
-      </w:pPr>
-    </w:p>
-    <w:p>
-      <w:pPr>
-        <w:jc w:val="center"/>
-        <w:rPr>
-          <w:sz w:val="28"/>
-          <w:szCs w:val="28"/>
-          <w:lang w:val="en-US"/>
-        </w:rPr>
-      </w:pPr>
-    </w:p>
-    <w:p>
-      <w:pPr>
-        <w:jc w:val="center"/>
-        <w:rPr>
-          <w:sz w:val="28"/>
-          <w:szCs w:val="28"/>
-          <w:lang w:val="en-US"/>
-        </w:rPr>
-      </w:pPr>
-    </w:p>
-    <w:p>
-      <w:pPr>
-        <w:jc w:val="center"/>
-        <w:rPr>
-          <w:sz w:val="28"/>
-          <w:szCs w:val="28"/>
-          <w:lang w:val="en-US"/>
-        </w:rPr>
-      </w:pPr>
-    </w:p>
-    <w:p>
-      <w:pPr>
-        <w:jc w:val="center"/>
-        <w:rPr>
-          <w:sz w:val="28"/>
-          <w:szCs w:val="28"/>
-          <w:lang w:val="en-US"/>
-        </w:rPr>
-      </w:pPr>
-    </w:p>
-    <w:p>
-      <w:pPr>
-        <w:jc w:val="center"/>
-        <w:rPr>
-          <w:sz w:val="28"/>
-          <w:szCs w:val="28"/>
-          <w:lang w:val="en-US"/>
-        </w:rPr>
-      </w:pPr>
-    </w:p>
-    <w:p>
-      <w:pPr>
-        <w:rPr>
-          <w:sz w:val="28"/>
-          <w:szCs w:val="28"/>
-          <w:lang w:val="en-US"/>
-        </w:rPr>
-      </w:pPr>
-    </w:p>
-    <w:p>
-      <w:pPr>
-        <w:jc w:val="center"/>
-        <w:rPr>
-          <w:sz w:val="28"/>
-          <w:szCs w:val="28"/>
-          <w:lang w:val="en-US"/>
-        </w:rPr>
-      </w:pPr>
-      <w:r>
-        <w:rPr>
-          <w:sz w:val="28"/>
-          <w:szCs w:val="28"/>
-          <w:lang w:val="en-US"/>
-        </w:rPr>
-        <w:lastRenderedPageBreak/>
+      <w:r>
+        <w:rPr>
+          <w:sz w:val="28"/>
+          <w:szCs w:val="28"/>
+          <w:lang w:val="en-US"/>
+        </w:rPr>
+        <w:t>Joseph Cauvy-Foster - 21031786</w:t>
+      </w:r>
+    </w:p>
+    <w:p>
+      <w:pPr>
+        <w:jc w:val="center"/>
+        <w:rPr>
+          <w:sz w:val="28"/>
+          <w:szCs w:val="28"/>
+          <w:lang w:val="en-US"/>
+        </w:rPr>
+      </w:pPr>
+    </w:p>
+    <w:p>
+      <w:pPr>
+        <w:jc w:val="center"/>
+        <w:rPr>
+          <w:sz w:val="28"/>
+          <w:szCs w:val="28"/>
+          <w:lang w:val="en-US"/>
+        </w:rPr>
+      </w:pPr>
+    </w:p>
+    <w:p>
+      <w:pPr>
+        <w:jc w:val="center"/>
+        <w:rPr>
+          <w:sz w:val="28"/>
+          <w:szCs w:val="28"/>
+          <w:lang w:val="en-US"/>
+        </w:rPr>
+      </w:pPr>
+    </w:p>
+    <w:p>
+      <w:pPr>
+        <w:jc w:val="center"/>
+        <w:rPr>
+          <w:sz w:val="28"/>
+          <w:szCs w:val="28"/>
+          <w:lang w:val="en-US"/>
+        </w:rPr>
+      </w:pPr>
+    </w:p>
+    <w:p>
+      <w:pPr>
+        <w:jc w:val="center"/>
+        <w:rPr>
+          <w:sz w:val="28"/>
+          <w:szCs w:val="28"/>
+          <w:lang w:val="en-US"/>
+        </w:rPr>
+      </w:pPr>
+    </w:p>
+    <w:p>
+      <w:pPr>
+        <w:jc w:val="center"/>
+        <w:rPr>
+          <w:sz w:val="28"/>
+          <w:szCs w:val="28"/>
+          <w:lang w:val="en-US"/>
+        </w:rPr>
+      </w:pPr>
+    </w:p>
+    <w:p>
+      <w:pPr>
+        <w:jc w:val="center"/>
+        <w:rPr>
+          <w:sz w:val="28"/>
+          <w:szCs w:val="28"/>
+          <w:lang w:val="en-US"/>
+        </w:rPr>
+      </w:pPr>
+    </w:p>
+    <w:p>
+      <w:pPr>
+        <w:jc w:val="center"/>
+        <w:rPr>
+          <w:sz w:val="28"/>
+          <w:szCs w:val="28"/>
+          <w:lang w:val="en-US"/>
+        </w:rPr>
+      </w:pPr>
+    </w:p>
+    <w:p>
+      <w:pPr>
+        <w:jc w:val="center"/>
+        <w:rPr>
+          <w:sz w:val="28"/>
+          <w:szCs w:val="28"/>
+          <w:lang w:val="en-US"/>
+        </w:rPr>
+      </w:pPr>
+    </w:p>
+    <w:p>
+      <w:pPr>
+        <w:jc w:val="center"/>
+        <w:rPr>
+          <w:sz w:val="28"/>
+          <w:szCs w:val="28"/>
+          <w:lang w:val="en-US"/>
+        </w:rPr>
+      </w:pPr>
+    </w:p>
+    <w:p>
+      <w:pPr>
+        <w:jc w:val="center"/>
+        <w:rPr>
+          <w:sz w:val="28"/>
+          <w:szCs w:val="28"/>
+          <w:lang w:val="en-US"/>
+        </w:rPr>
+      </w:pPr>
+    </w:p>
+    <w:p>
+      <w:pPr>
+        <w:jc w:val="center"/>
+        <w:rPr>
+          <w:sz w:val="28"/>
+          <w:szCs w:val="28"/>
+          <w:lang w:val="en-US"/>
+        </w:rPr>
+      </w:pPr>
+    </w:p>
+    <w:p>
+      <w:pPr>
+        <w:jc w:val="center"/>
+        <w:rPr>
+          <w:sz w:val="28"/>
+          <w:szCs w:val="28"/>
+          <w:lang w:val="en-US"/>
+        </w:rPr>
+      </w:pPr>
+    </w:p>
+    <w:p>
+      <w:pPr>
+        <w:jc w:val="center"/>
+        <w:rPr>
+          <w:sz w:val="28"/>
+          <w:szCs w:val="28"/>
+          <w:lang w:val="en-US"/>
+        </w:rPr>
+      </w:pPr>
+    </w:p>
+    <w:p>
+      <w:pPr>
+        <w:jc w:val="center"/>
+        <w:rPr>
+          <w:sz w:val="28"/>
+          <w:szCs w:val="28"/>
+          <w:lang w:val="en-US"/>
+        </w:rPr>
+      </w:pPr>
+    </w:p>
+    <w:p>
+      <w:pPr>
+        <w:jc w:val="center"/>
+        <w:rPr>
+          <w:sz w:val="28"/>
+          <w:szCs w:val="28"/>
+          <w:lang w:val="en-US"/>
+        </w:rPr>
+      </w:pPr>
+    </w:p>
+    <w:p>
+      <w:pPr>
+        <w:jc w:val="center"/>
+        <w:rPr>
+          <w:sz w:val="28"/>
+          <w:szCs w:val="28"/>
+          <w:lang w:val="en-US"/>
+        </w:rPr>
+      </w:pPr>
+    </w:p>
+    <w:p>
+      <w:pPr>
+        <w:rPr>
+          <w:sz w:val="28"/>
+          <w:szCs w:val="28"/>
+          <w:lang w:val="en-US"/>
+        </w:rPr>
+      </w:pPr>
+    </w:p>
+    <w:p>
+      <w:pPr>
+        <w:jc w:val="center"/>
+        <w:rPr>
+          <w:sz w:val="28"/>
+          <w:szCs w:val="28"/>
+          <w:lang w:val="en-US"/>
+        </w:rPr>
+      </w:pPr>
+      <w:r>
+        <w:rPr>
+          <w:sz w:val="28"/>
+          <w:szCs w:val="28"/>
+          <w:lang w:val="en-US"/>
+        </w:rPr>
         <w:t>Use Case (Simplified)</w:t>
       </w:r>
     </w:p>
@@ -640,7 +657,6 @@
           <w:szCs w:val="28"/>
           <w:lang w:val="en-US"/>
         </w:rPr>
-        <w:lastRenderedPageBreak/>
         <w:t>Use Case (Detailed)</w:t>
       </w:r>
     </w:p>
@@ -972,7 +988,6 @@
           <w:szCs w:val="28"/>
           <w:lang w:val="en-US"/>
         </w:rPr>
-        <w:lastRenderedPageBreak/>
         <w:t>Use Case Path Examples</w:t>
       </w:r>
     </w:p>
@@ -1611,7 +1626,6 @@
           <w:sz w:val="28"/>
           <w:szCs w:val="28"/>
         </w:rPr>
-        <w:lastRenderedPageBreak/>
         <w:t>Class Diagram</w:t>
       </w:r>
     </w:p>
@@ -1879,7 +1893,6 @@
           <w:sz w:val="28"/>
           <w:szCs w:val="28"/>
         </w:rPr>
-        <w:lastRenderedPageBreak/>
         <w:t>Sequence Diagram</w:t>
       </w:r>
       <w:r>

</xml_diff>

<commit_message>
Added diagrams to submission doc
</commit_message>
<xml_diff>
--- a/Assignment Part 1 Submission.docx
+++ b/Assignment Part 1 Submission.docx
@@ -304,29 +304,21 @@
     </w:p>
     <w:p>
       <w:pPr>
-        <w:rPr>
-          <w:sz w:val="28"/>
-          <w:szCs w:val="28"/>
-          <w:lang w:val="en-US"/>
-        </w:rPr>
-      </w:pPr>
-    </w:p>
-    <w:p>
-      <w:pPr>
-        <w:jc w:val="center"/>
-        <w:rPr>
-          <w:sz w:val="28"/>
-          <w:szCs w:val="28"/>
-          <w:lang w:val="en-US"/>
-        </w:rPr>
-      </w:pPr>
-      <w:r>
-        <w:rPr>
-          <w:sz w:val="28"/>
-          <w:szCs w:val="28"/>
-          <w:lang w:val="en-US"/>
-        </w:rPr>
-        <w:t>Use Case (Simplified)</w:t>
+        <w:jc w:val="center"/>
+        <w:rPr>
+          <w:sz w:val="28"/>
+          <w:szCs w:val="28"/>
+          <w:lang w:val="en-US"/>
+        </w:rPr>
+      </w:pPr>
+      <w:r>
+        <w:rPr>
+          <w:sz w:val="28"/>
+          <w:szCs w:val="28"/>
+          <w:lang w:val="en-US"/>
+        </w:rPr>
+        <w:lastRenderedPageBreak/>
+        <w:t>Simplified Use Case</w:t>
       </w:r>
     </w:p>
     <w:p>
@@ -386,16 +378,16 @@
           <w:lang w:val="en-US"/>
         </w:rPr>
         <w:drawing>
-          <wp:anchor distT="0" distB="0" distL="114300" distR="114300" simplePos="0" relativeHeight="251658240" behindDoc="0" locked="0" layoutInCell="1" allowOverlap="1" wp14:anchorId="40496339" wp14:editId="0AD1A625">
+          <wp:anchor distT="0" distB="0" distL="114300" distR="114300" simplePos="0" relativeHeight="251658240" behindDoc="0" locked="0" layoutInCell="1" allowOverlap="1" wp14:anchorId="40496339" wp14:editId="3A47A066">
             <wp:simplePos x="0" y="0"/>
             <wp:positionH relativeFrom="margin">
               <wp:align>center</wp:align>
             </wp:positionH>
             <wp:positionV relativeFrom="paragraph">
-              <wp:posOffset>147353</wp:posOffset>
+              <wp:posOffset>197819</wp:posOffset>
             </wp:positionV>
-            <wp:extent cx="6823878" cy="5199182"/>
-            <wp:effectExtent l="0" t="0" r="0" b="1905"/>
+            <wp:extent cx="6687586" cy="5095304"/>
+            <wp:effectExtent l="0" t="0" r="0" b="0"/>
             <wp:wrapNone/>
             <wp:docPr id="1" name="Picture 1" descr="A picture containing scatter chart&#10;&#10;Description automatically generated"/>
             <wp:cNvGraphicFramePr>
@@ -423,7 +415,7 @@
                   <pic:spPr>
                     <a:xfrm>
                       <a:off x="0" y="0"/>
-                      <a:ext cx="6823878" cy="5199182"/>
+                      <a:ext cx="6687586" cy="5095304"/>
                     </a:xfrm>
                     <a:prstGeom prst="rect">
                       <a:avLst/>
@@ -657,7 +649,8 @@
           <w:szCs w:val="28"/>
           <w:lang w:val="en-US"/>
         </w:rPr>
-        <w:t>Use Case (Detailed)</w:t>
+        <w:lastRenderedPageBreak/>
+        <w:t>Detailed Use Case</w:t>
       </w:r>
     </w:p>
     <w:p>
@@ -717,16 +710,16 @@
           <w:lang w:val="en-US"/>
         </w:rPr>
         <w:drawing>
-          <wp:anchor distT="0" distB="0" distL="114300" distR="114300" simplePos="0" relativeHeight="251659264" behindDoc="0" locked="0" layoutInCell="1" allowOverlap="1" wp14:anchorId="1F42CA09" wp14:editId="4ADCC21F">
+          <wp:anchor distT="0" distB="0" distL="114300" distR="114300" simplePos="0" relativeHeight="251659264" behindDoc="0" locked="0" layoutInCell="1" allowOverlap="1" wp14:anchorId="1F42CA09" wp14:editId="19008D21">
             <wp:simplePos x="0" y="0"/>
             <wp:positionH relativeFrom="margin">
               <wp:align>center</wp:align>
             </wp:positionH>
             <wp:positionV relativeFrom="paragraph">
-              <wp:posOffset>268671</wp:posOffset>
+              <wp:posOffset>317901</wp:posOffset>
             </wp:positionV>
-            <wp:extent cx="6509566" cy="4960008"/>
-            <wp:effectExtent l="0" t="0" r="5715" b="0"/>
+            <wp:extent cx="6379663" cy="4860758"/>
+            <wp:effectExtent l="0" t="0" r="2540" b="0"/>
             <wp:wrapNone/>
             <wp:docPr id="2" name="Picture 2" descr="A picture containing chart&#10;&#10;Description automatically generated"/>
             <wp:cNvGraphicFramePr>
@@ -754,7 +747,7 @@
                   <pic:spPr>
                     <a:xfrm>
                       <a:off x="0" y="0"/>
-                      <a:ext cx="6509566" cy="4960008"/>
+                      <a:ext cx="6379663" cy="4860758"/>
                     </a:xfrm>
                     <a:prstGeom prst="rect">
                       <a:avLst/>
@@ -982,6 +975,16 @@
           <w:lang w:val="en-US"/>
         </w:rPr>
       </w:pPr>
+    </w:p>
+    <w:p>
+      <w:pPr>
+        <w:jc w:val="center"/>
+        <w:rPr>
+          <w:sz w:val="28"/>
+          <w:szCs w:val="28"/>
+          <w:lang w:val="en-US"/>
+        </w:rPr>
+      </w:pPr>
       <w:r>
         <w:rPr>
           <w:sz w:val="28"/>
@@ -1621,13 +1624,6 @@
           <w:szCs w:val="28"/>
         </w:rPr>
       </w:pPr>
-      <w:r>
-        <w:rPr>
-          <w:sz w:val="28"/>
-          <w:szCs w:val="28"/>
-        </w:rPr>
-        <w:t>Class Diagram</w:t>
-      </w:r>
     </w:p>
     <w:p>
       <w:pPr>
@@ -1638,6 +1634,68 @@
           <w:szCs w:val="28"/>
         </w:rPr>
       </w:pPr>
+      <w:r>
+        <w:rPr>
+          <w:noProof/>
+          <w:sz w:val="28"/>
+          <w:szCs w:val="28"/>
+        </w:rPr>
+        <w:drawing>
+          <wp:anchor distT="0" distB="0" distL="114300" distR="114300" simplePos="0" relativeHeight="251660288" behindDoc="0" locked="0" layoutInCell="1" allowOverlap="1" wp14:anchorId="4BDAB91B" wp14:editId="5F4DAF18">
+            <wp:simplePos x="0" y="0"/>
+            <wp:positionH relativeFrom="margin">
+              <wp:align>center</wp:align>
+            </wp:positionH>
+            <wp:positionV relativeFrom="paragraph">
+              <wp:posOffset>217861</wp:posOffset>
+            </wp:positionV>
+            <wp:extent cx="8133780" cy="7080854"/>
+            <wp:effectExtent l="0" t="6667" r="0" b="0"/>
+            <wp:wrapNone/>
+            <wp:docPr id="3" name="Picture 3" descr="Diagram&#10;&#10;Description automatically generated"/>
+            <wp:cNvGraphicFramePr>
+              <a:graphicFrameLocks xmlns:a="http://schemas.openxmlformats.org/drawingml/2006/main" noChangeAspect="1"/>
+            </wp:cNvGraphicFramePr>
+            <a:graphic xmlns:a="http://schemas.openxmlformats.org/drawingml/2006/main">
+              <a:graphicData uri="http://schemas.openxmlformats.org/drawingml/2006/picture">
+                <pic:pic xmlns:pic="http://schemas.openxmlformats.org/drawingml/2006/picture">
+                  <pic:nvPicPr>
+                    <pic:cNvPr id="3" name="Picture 3" descr="Diagram&#10;&#10;Description automatically generated"/>
+                    <pic:cNvPicPr/>
+                  </pic:nvPicPr>
+                  <pic:blipFill>
+                    <a:blip r:embed="rId7" cstate="print">
+                      <a:extLst>
+                        <a:ext uri="{28A0092B-C50C-407E-A947-70E740481C1C}">
+                          <a14:useLocalDpi xmlns:a14="http://schemas.microsoft.com/office/drawing/2010/main" val="0"/>
+                        </a:ext>
+                      </a:extLst>
+                    </a:blip>
+                    <a:stretch>
+                      <a:fillRect/>
+                    </a:stretch>
+                  </pic:blipFill>
+                  <pic:spPr>
+                    <a:xfrm rot="16200000">
+                      <a:off x="0" y="0"/>
+                      <a:ext cx="8133780" cy="7080854"/>
+                    </a:xfrm>
+                    <a:prstGeom prst="rect">
+                      <a:avLst/>
+                    </a:prstGeom>
+                  </pic:spPr>
+                </pic:pic>
+              </a:graphicData>
+            </a:graphic>
+            <wp14:sizeRelH relativeFrom="page">
+              <wp14:pctWidth>0</wp14:pctWidth>
+            </wp14:sizeRelH>
+            <wp14:sizeRelV relativeFrom="page">
+              <wp14:pctHeight>0</wp14:pctHeight>
+            </wp14:sizeRelV>
+          </wp:anchor>
+        </w:drawing>
+      </w:r>
     </w:p>
     <w:p>
       <w:pPr>
@@ -1888,20 +1946,1190 @@
           <w:szCs w:val="28"/>
         </w:rPr>
       </w:pPr>
-      <w:r>
-        <w:rPr>
-          <w:sz w:val="28"/>
-          <w:szCs w:val="28"/>
+    </w:p>
+    <w:p>
+      <w:pPr>
+        <w:ind w:left="360"/>
+        <w:jc w:val="center"/>
+        <w:rPr>
+          <w:sz w:val="28"/>
+          <w:szCs w:val="28"/>
+        </w:rPr>
+      </w:pPr>
+    </w:p>
+    <w:p>
+      <w:pPr>
+        <w:ind w:left="360"/>
+        <w:jc w:val="center"/>
+        <w:rPr>
+          <w:sz w:val="28"/>
+          <w:szCs w:val="28"/>
+        </w:rPr>
+      </w:pPr>
+    </w:p>
+    <w:p>
+      <w:pPr>
+        <w:ind w:left="360"/>
+        <w:jc w:val="center"/>
+        <w:rPr>
+          <w:sz w:val="28"/>
+          <w:szCs w:val="28"/>
+        </w:rPr>
+      </w:pPr>
+    </w:p>
+    <w:p>
+      <w:pPr>
+        <w:ind w:left="360"/>
+        <w:jc w:val="center"/>
+        <w:rPr>
+          <w:sz w:val="28"/>
+          <w:szCs w:val="28"/>
+        </w:rPr>
+      </w:pPr>
+    </w:p>
+    <w:p>
+      <w:pPr>
+        <w:ind w:left="360"/>
+        <w:jc w:val="center"/>
+        <w:rPr>
+          <w:sz w:val="28"/>
+          <w:szCs w:val="28"/>
+        </w:rPr>
+      </w:pPr>
+    </w:p>
+    <w:p>
+      <w:pPr>
+        <w:ind w:left="360"/>
+        <w:jc w:val="center"/>
+        <w:rPr>
+          <w:sz w:val="28"/>
+          <w:szCs w:val="28"/>
+        </w:rPr>
+      </w:pPr>
+    </w:p>
+    <w:p>
+      <w:pPr>
+        <w:ind w:left="360"/>
+        <w:jc w:val="center"/>
+        <w:rPr>
+          <w:sz w:val="28"/>
+          <w:szCs w:val="28"/>
+        </w:rPr>
+      </w:pPr>
+    </w:p>
+    <w:p>
+      <w:pPr>
+        <w:ind w:left="360"/>
+        <w:jc w:val="center"/>
+        <w:rPr>
+          <w:sz w:val="28"/>
+          <w:szCs w:val="28"/>
+        </w:rPr>
+      </w:pPr>
+    </w:p>
+    <w:p>
+      <w:pPr>
+        <w:ind w:left="360"/>
+        <w:jc w:val="center"/>
+        <w:rPr>
+          <w:sz w:val="28"/>
+          <w:szCs w:val="28"/>
+        </w:rPr>
+      </w:pPr>
+    </w:p>
+    <w:p>
+      <w:pPr>
+        <w:ind w:left="360"/>
+        <w:jc w:val="center"/>
+        <w:rPr>
+          <w:sz w:val="36"/>
+          <w:szCs w:val="36"/>
+        </w:rPr>
+      </w:pPr>
+      <w:r>
+        <w:rPr>
+          <w:sz w:val="36"/>
+          <w:szCs w:val="36"/>
         </w:rPr>
         <w:t>Sequence Diagram</w:t>
       </w:r>
       <w:r>
         <w:rPr>
-          <w:sz w:val="28"/>
-          <w:szCs w:val="28"/>
+          <w:sz w:val="36"/>
+          <w:szCs w:val="36"/>
         </w:rPr>
         <w:t>s</w:t>
       </w:r>
+    </w:p>
+    <w:p>
+      <w:pPr>
+        <w:jc w:val="center"/>
+        <w:rPr>
+          <w:lang w:val="en-US"/>
+        </w:rPr>
+      </w:pPr>
+    </w:p>
+    <w:p>
+      <w:pPr>
+        <w:jc w:val="center"/>
+        <w:rPr>
+          <w:lang w:val="en-US"/>
+        </w:rPr>
+      </w:pPr>
+    </w:p>
+    <w:p>
+      <w:pPr>
+        <w:jc w:val="center"/>
+        <w:rPr>
+          <w:lang w:val="en-US"/>
+        </w:rPr>
+      </w:pPr>
+    </w:p>
+    <w:p>
+      <w:pPr>
+        <w:jc w:val="center"/>
+        <w:rPr>
+          <w:lang w:val="en-US"/>
+        </w:rPr>
+      </w:pPr>
+    </w:p>
+    <w:p>
+      <w:pPr>
+        <w:jc w:val="center"/>
+        <w:rPr>
+          <w:lang w:val="en-US"/>
+        </w:rPr>
+      </w:pPr>
+    </w:p>
+    <w:p>
+      <w:pPr>
+        <w:jc w:val="center"/>
+        <w:rPr>
+          <w:lang w:val="en-US"/>
+        </w:rPr>
+      </w:pPr>
+    </w:p>
+    <w:p>
+      <w:pPr>
+        <w:jc w:val="center"/>
+        <w:rPr>
+          <w:lang w:val="en-US"/>
+        </w:rPr>
+      </w:pPr>
+    </w:p>
+    <w:p>
+      <w:pPr>
+        <w:jc w:val="center"/>
+        <w:rPr>
+          <w:lang w:val="en-US"/>
+        </w:rPr>
+      </w:pPr>
+    </w:p>
+    <w:p>
+      <w:pPr>
+        <w:jc w:val="center"/>
+        <w:rPr>
+          <w:lang w:val="en-US"/>
+        </w:rPr>
+      </w:pPr>
+    </w:p>
+    <w:p>
+      <w:pPr>
+        <w:jc w:val="center"/>
+        <w:rPr>
+          <w:lang w:val="en-US"/>
+        </w:rPr>
+      </w:pPr>
+    </w:p>
+    <w:p>
+      <w:pPr>
+        <w:jc w:val="center"/>
+        <w:rPr>
+          <w:lang w:val="en-US"/>
+        </w:rPr>
+      </w:pPr>
+    </w:p>
+    <w:p>
+      <w:pPr>
+        <w:jc w:val="center"/>
+        <w:rPr>
+          <w:lang w:val="en-US"/>
+        </w:rPr>
+      </w:pPr>
+    </w:p>
+    <w:p>
+      <w:pPr>
+        <w:jc w:val="center"/>
+        <w:rPr>
+          <w:lang w:val="en-US"/>
+        </w:rPr>
+      </w:pPr>
+    </w:p>
+    <w:p>
+      <w:pPr>
+        <w:jc w:val="center"/>
+        <w:rPr>
+          <w:lang w:val="en-US"/>
+        </w:rPr>
+      </w:pPr>
+    </w:p>
+    <w:p>
+      <w:pPr>
+        <w:jc w:val="center"/>
+        <w:rPr>
+          <w:lang w:val="en-US"/>
+        </w:rPr>
+      </w:pPr>
+    </w:p>
+    <w:p>
+      <w:pPr>
+        <w:jc w:val="center"/>
+        <w:rPr>
+          <w:lang w:val="en-US"/>
+        </w:rPr>
+      </w:pPr>
+    </w:p>
+    <w:p>
+      <w:pPr>
+        <w:jc w:val="center"/>
+        <w:rPr>
+          <w:lang w:val="en-US"/>
+        </w:rPr>
+      </w:pPr>
+    </w:p>
+    <w:p>
+      <w:pPr>
+        <w:jc w:val="center"/>
+        <w:rPr>
+          <w:lang w:val="en-US"/>
+        </w:rPr>
+      </w:pPr>
+    </w:p>
+    <w:p>
+      <w:pPr>
+        <w:jc w:val="center"/>
+        <w:rPr>
+          <w:lang w:val="en-US"/>
+        </w:rPr>
+      </w:pPr>
+    </w:p>
+    <w:p>
+      <w:pPr>
+        <w:jc w:val="center"/>
+        <w:rPr>
+          <w:lang w:val="en-US"/>
+        </w:rPr>
+      </w:pPr>
+    </w:p>
+    <w:p>
+      <w:pPr>
+        <w:jc w:val="center"/>
+        <w:rPr>
+          <w:lang w:val="en-US"/>
+        </w:rPr>
+      </w:pPr>
+    </w:p>
+    <w:p>
+      <w:pPr>
+        <w:jc w:val="center"/>
+        <w:rPr>
+          <w:lang w:val="en-US"/>
+        </w:rPr>
+      </w:pPr>
+    </w:p>
+    <w:p>
+      <w:pPr>
+        <w:jc w:val="center"/>
+        <w:rPr>
+          <w:lang w:val="en-US"/>
+        </w:rPr>
+      </w:pPr>
+    </w:p>
+    <w:p>
+      <w:pPr>
+        <w:jc w:val="center"/>
+        <w:rPr>
+          <w:lang w:val="en-US"/>
+        </w:rPr>
+      </w:pPr>
+    </w:p>
+    <w:p>
+      <w:pPr>
+        <w:jc w:val="center"/>
+        <w:rPr>
+          <w:lang w:val="en-US"/>
+        </w:rPr>
+      </w:pPr>
+    </w:p>
+    <w:p>
+      <w:pPr>
+        <w:jc w:val="center"/>
+        <w:rPr>
+          <w:lang w:val="en-US"/>
+        </w:rPr>
+      </w:pPr>
+      <w:r>
+        <w:rPr>
+          <w:noProof/>
+          <w:lang w:val="en-US"/>
+        </w:rPr>
+        <w:drawing>
+          <wp:anchor distT="0" distB="0" distL="114300" distR="114300" simplePos="0" relativeHeight="251661312" behindDoc="0" locked="0" layoutInCell="1" allowOverlap="1" wp14:anchorId="615B8CA3" wp14:editId="4808BEE9">
+            <wp:simplePos x="0" y="0"/>
+            <wp:positionH relativeFrom="margin">
+              <wp:posOffset>-1418907</wp:posOffset>
+            </wp:positionH>
+            <wp:positionV relativeFrom="paragraph">
+              <wp:posOffset>482917</wp:posOffset>
+            </wp:positionV>
+            <wp:extent cx="8493085" cy="3662207"/>
+            <wp:effectExtent l="0" t="4128" r="0" b="0"/>
+            <wp:wrapNone/>
+            <wp:docPr id="4" name="Picture 4" descr="Diagram&#10;&#10;Description automatically generated"/>
+            <wp:cNvGraphicFramePr>
+              <a:graphicFrameLocks xmlns:a="http://schemas.openxmlformats.org/drawingml/2006/main" noChangeAspect="1"/>
+            </wp:cNvGraphicFramePr>
+            <a:graphic xmlns:a="http://schemas.openxmlformats.org/drawingml/2006/main">
+              <a:graphicData uri="http://schemas.openxmlformats.org/drawingml/2006/picture">
+                <pic:pic xmlns:pic="http://schemas.openxmlformats.org/drawingml/2006/picture">
+                  <pic:nvPicPr>
+                    <pic:cNvPr id="4" name="Picture 4" descr="Diagram&#10;&#10;Description automatically generated"/>
+                    <pic:cNvPicPr/>
+                  </pic:nvPicPr>
+                  <pic:blipFill>
+                    <a:blip r:embed="rId8" cstate="print">
+                      <a:extLst>
+                        <a:ext uri="{28A0092B-C50C-407E-A947-70E740481C1C}">
+                          <a14:useLocalDpi xmlns:a14="http://schemas.microsoft.com/office/drawing/2010/main" val="0"/>
+                        </a:ext>
+                      </a:extLst>
+                    </a:blip>
+                    <a:stretch>
+                      <a:fillRect/>
+                    </a:stretch>
+                  </pic:blipFill>
+                  <pic:spPr>
+                    <a:xfrm rot="16200000">
+                      <a:off x="0" y="0"/>
+                      <a:ext cx="8493085" cy="3662207"/>
+                    </a:xfrm>
+                    <a:prstGeom prst="rect">
+                      <a:avLst/>
+                    </a:prstGeom>
+                  </pic:spPr>
+                </pic:pic>
+              </a:graphicData>
+            </a:graphic>
+            <wp14:sizeRelH relativeFrom="page">
+              <wp14:pctWidth>0</wp14:pctWidth>
+            </wp14:sizeRelH>
+            <wp14:sizeRelV relativeFrom="page">
+              <wp14:pctHeight>0</wp14:pctHeight>
+            </wp14:sizeRelV>
+          </wp:anchor>
+        </w:drawing>
+      </w:r>
+    </w:p>
+    <w:p>
+      <w:pPr>
+        <w:jc w:val="center"/>
+        <w:rPr>
+          <w:lang w:val="en-US"/>
+        </w:rPr>
+      </w:pPr>
+    </w:p>
+    <w:p>
+      <w:pPr>
+        <w:jc w:val="center"/>
+        <w:rPr>
+          <w:lang w:val="en-US"/>
+        </w:rPr>
+      </w:pPr>
+    </w:p>
+    <w:p>
+      <w:pPr>
+        <w:jc w:val="center"/>
+        <w:rPr>
+          <w:lang w:val="en-US"/>
+        </w:rPr>
+      </w:pPr>
+    </w:p>
+    <w:p>
+      <w:pPr>
+        <w:jc w:val="center"/>
+        <w:rPr>
+          <w:lang w:val="en-US"/>
+        </w:rPr>
+      </w:pPr>
+    </w:p>
+    <w:p>
+      <w:pPr>
+        <w:jc w:val="center"/>
+        <w:rPr>
+          <w:lang w:val="en-US"/>
+        </w:rPr>
+      </w:pPr>
+    </w:p>
+    <w:p>
+      <w:pPr>
+        <w:jc w:val="center"/>
+        <w:rPr>
+          <w:lang w:val="en-US"/>
+        </w:rPr>
+      </w:pPr>
+    </w:p>
+    <w:p>
+      <w:pPr>
+        <w:jc w:val="center"/>
+        <w:rPr>
+          <w:lang w:val="en-US"/>
+        </w:rPr>
+      </w:pPr>
+    </w:p>
+    <w:p>
+      <w:pPr>
+        <w:jc w:val="center"/>
+        <w:rPr>
+          <w:lang w:val="en-US"/>
+        </w:rPr>
+      </w:pPr>
+    </w:p>
+    <w:p>
+      <w:pPr>
+        <w:jc w:val="center"/>
+        <w:rPr>
+          <w:lang w:val="en-US"/>
+        </w:rPr>
+      </w:pPr>
+    </w:p>
+    <w:p>
+      <w:pPr>
+        <w:jc w:val="center"/>
+        <w:rPr>
+          <w:lang w:val="en-US"/>
+        </w:rPr>
+      </w:pPr>
+    </w:p>
+    <w:p>
+      <w:pPr>
+        <w:jc w:val="center"/>
+        <w:rPr>
+          <w:lang w:val="en-US"/>
+        </w:rPr>
+      </w:pPr>
+    </w:p>
+    <w:p>
+      <w:pPr>
+        <w:jc w:val="center"/>
+        <w:rPr>
+          <w:lang w:val="en-US"/>
+        </w:rPr>
+      </w:pPr>
+    </w:p>
+    <w:p>
+      <w:pPr>
+        <w:jc w:val="center"/>
+        <w:rPr>
+          <w:lang w:val="en-US"/>
+        </w:rPr>
+      </w:pPr>
+    </w:p>
+    <w:p>
+      <w:pPr>
+        <w:jc w:val="center"/>
+        <w:rPr>
+          <w:lang w:val="en-US"/>
+        </w:rPr>
+      </w:pPr>
+    </w:p>
+    <w:p>
+      <w:pPr>
+        <w:jc w:val="center"/>
+        <w:rPr>
+          <w:lang w:val="en-US"/>
+        </w:rPr>
+      </w:pPr>
+    </w:p>
+    <w:p>
+      <w:pPr>
+        <w:jc w:val="center"/>
+        <w:rPr>
+          <w:lang w:val="en-US"/>
+        </w:rPr>
+      </w:pPr>
+    </w:p>
+    <w:p>
+      <w:pPr>
+        <w:jc w:val="center"/>
+        <w:rPr>
+          <w:lang w:val="en-US"/>
+        </w:rPr>
+      </w:pPr>
+    </w:p>
+    <w:p>
+      <w:pPr>
+        <w:jc w:val="center"/>
+        <w:rPr>
+          <w:lang w:val="en-US"/>
+        </w:rPr>
+      </w:pPr>
+    </w:p>
+    <w:p>
+      <w:pPr>
+        <w:jc w:val="center"/>
+        <w:rPr>
+          <w:lang w:val="en-US"/>
+        </w:rPr>
+      </w:pPr>
+    </w:p>
+    <w:p>
+      <w:pPr>
+        <w:jc w:val="center"/>
+        <w:rPr>
+          <w:lang w:val="en-US"/>
+        </w:rPr>
+      </w:pPr>
+    </w:p>
+    <w:p>
+      <w:pPr>
+        <w:jc w:val="center"/>
+        <w:rPr>
+          <w:lang w:val="en-US"/>
+        </w:rPr>
+      </w:pPr>
+    </w:p>
+    <w:p>
+      <w:pPr>
+        <w:jc w:val="center"/>
+        <w:rPr>
+          <w:lang w:val="en-US"/>
+        </w:rPr>
+      </w:pPr>
+    </w:p>
+    <w:p>
+      <w:pPr>
+        <w:jc w:val="center"/>
+        <w:rPr>
+          <w:lang w:val="en-US"/>
+        </w:rPr>
+      </w:pPr>
+    </w:p>
+    <w:p>
+      <w:pPr>
+        <w:jc w:val="center"/>
+        <w:rPr>
+          <w:lang w:val="en-US"/>
+        </w:rPr>
+      </w:pPr>
+    </w:p>
+    <w:p>
+      <w:pPr>
+        <w:jc w:val="center"/>
+        <w:rPr>
+          <w:lang w:val="en-US"/>
+        </w:rPr>
+      </w:pPr>
+    </w:p>
+    <w:p>
+      <w:pPr>
+        <w:jc w:val="center"/>
+        <w:rPr>
+          <w:lang w:val="en-US"/>
+        </w:rPr>
+      </w:pPr>
+    </w:p>
+    <w:p>
+      <w:pPr>
+        <w:jc w:val="center"/>
+        <w:rPr>
+          <w:lang w:val="en-US"/>
+        </w:rPr>
+      </w:pPr>
+      <w:r>
+        <w:rPr>
+          <w:noProof/>
+          <w:lang w:val="en-US"/>
+        </w:rPr>
+        <w:drawing>
+          <wp:anchor distT="0" distB="0" distL="114300" distR="114300" simplePos="0" relativeHeight="251662336" behindDoc="0" locked="0" layoutInCell="1" allowOverlap="1" wp14:anchorId="4386C524" wp14:editId="797A5EE8">
+            <wp:simplePos x="0" y="0"/>
+            <wp:positionH relativeFrom="margin">
+              <wp:align>right</wp:align>
+            </wp:positionH>
+            <wp:positionV relativeFrom="paragraph">
+              <wp:posOffset>321310</wp:posOffset>
+            </wp:positionV>
+            <wp:extent cx="8842375" cy="5915163"/>
+            <wp:effectExtent l="0" t="3175" r="0" b="0"/>
+            <wp:wrapNone/>
+            <wp:docPr id="5" name="Picture 5" descr="Diagram&#10;&#10;Description automatically generated"/>
+            <wp:cNvGraphicFramePr>
+              <a:graphicFrameLocks xmlns:a="http://schemas.openxmlformats.org/drawingml/2006/main" noChangeAspect="1"/>
+            </wp:cNvGraphicFramePr>
+            <a:graphic xmlns:a="http://schemas.openxmlformats.org/drawingml/2006/main">
+              <a:graphicData uri="http://schemas.openxmlformats.org/drawingml/2006/picture">
+                <pic:pic xmlns:pic="http://schemas.openxmlformats.org/drawingml/2006/picture">
+                  <pic:nvPicPr>
+                    <pic:cNvPr id="5" name="Picture 5" descr="Diagram&#10;&#10;Description automatically generated"/>
+                    <pic:cNvPicPr/>
+                  </pic:nvPicPr>
+                  <pic:blipFill>
+                    <a:blip r:embed="rId9">
+                      <a:extLst>
+                        <a:ext uri="{28A0092B-C50C-407E-A947-70E740481C1C}">
+                          <a14:useLocalDpi xmlns:a14="http://schemas.microsoft.com/office/drawing/2010/main" val="0"/>
+                        </a:ext>
+                      </a:extLst>
+                    </a:blip>
+                    <a:stretch>
+                      <a:fillRect/>
+                    </a:stretch>
+                  </pic:blipFill>
+                  <pic:spPr>
+                    <a:xfrm rot="16200000">
+                      <a:off x="0" y="0"/>
+                      <a:ext cx="8842375" cy="5915163"/>
+                    </a:xfrm>
+                    <a:prstGeom prst="rect">
+                      <a:avLst/>
+                    </a:prstGeom>
+                  </pic:spPr>
+                </pic:pic>
+              </a:graphicData>
+            </a:graphic>
+            <wp14:sizeRelH relativeFrom="page">
+              <wp14:pctWidth>0</wp14:pctWidth>
+            </wp14:sizeRelH>
+            <wp14:sizeRelV relativeFrom="page">
+              <wp14:pctHeight>0</wp14:pctHeight>
+            </wp14:sizeRelV>
+          </wp:anchor>
+        </w:drawing>
+      </w:r>
+    </w:p>
+    <w:p>
+      <w:pPr>
+        <w:jc w:val="center"/>
+        <w:rPr>
+          <w:lang w:val="en-US"/>
+        </w:rPr>
+      </w:pPr>
+    </w:p>
+    <w:p>
+      <w:pPr>
+        <w:jc w:val="center"/>
+        <w:rPr>
+          <w:lang w:val="en-US"/>
+        </w:rPr>
+      </w:pPr>
+    </w:p>
+    <w:p>
+      <w:pPr>
+        <w:jc w:val="center"/>
+        <w:rPr>
+          <w:lang w:val="en-US"/>
+        </w:rPr>
+      </w:pPr>
+    </w:p>
+    <w:p>
+      <w:pPr>
+        <w:jc w:val="center"/>
+        <w:rPr>
+          <w:lang w:val="en-US"/>
+        </w:rPr>
+      </w:pPr>
+    </w:p>
+    <w:p>
+      <w:pPr>
+        <w:jc w:val="center"/>
+        <w:rPr>
+          <w:lang w:val="en-US"/>
+        </w:rPr>
+      </w:pPr>
+    </w:p>
+    <w:p>
+      <w:pPr>
+        <w:jc w:val="center"/>
+        <w:rPr>
+          <w:lang w:val="en-US"/>
+        </w:rPr>
+      </w:pPr>
+    </w:p>
+    <w:p>
+      <w:pPr>
+        <w:jc w:val="center"/>
+        <w:rPr>
+          <w:lang w:val="en-US"/>
+        </w:rPr>
+      </w:pPr>
+    </w:p>
+    <w:p>
+      <w:pPr>
+        <w:jc w:val="center"/>
+        <w:rPr>
+          <w:lang w:val="en-US"/>
+        </w:rPr>
+      </w:pPr>
+    </w:p>
+    <w:p>
+      <w:pPr>
+        <w:jc w:val="center"/>
+        <w:rPr>
+          <w:lang w:val="en-US"/>
+        </w:rPr>
+      </w:pPr>
+    </w:p>
+    <w:p>
+      <w:pPr>
+        <w:jc w:val="center"/>
+        <w:rPr>
+          <w:lang w:val="en-US"/>
+        </w:rPr>
+      </w:pPr>
+    </w:p>
+    <w:p>
+      <w:pPr>
+        <w:jc w:val="center"/>
+        <w:rPr>
+          <w:lang w:val="en-US"/>
+        </w:rPr>
+      </w:pPr>
+    </w:p>
+    <w:p>
+      <w:pPr>
+        <w:jc w:val="center"/>
+        <w:rPr>
+          <w:lang w:val="en-US"/>
+        </w:rPr>
+      </w:pPr>
+    </w:p>
+    <w:p>
+      <w:pPr>
+        <w:jc w:val="center"/>
+        <w:rPr>
+          <w:lang w:val="en-US"/>
+        </w:rPr>
+      </w:pPr>
+    </w:p>
+    <w:p>
+      <w:pPr>
+        <w:jc w:val="center"/>
+        <w:rPr>
+          <w:lang w:val="en-US"/>
+        </w:rPr>
+      </w:pPr>
+    </w:p>
+    <w:p>
+      <w:pPr>
+        <w:jc w:val="center"/>
+        <w:rPr>
+          <w:lang w:val="en-US"/>
+        </w:rPr>
+      </w:pPr>
+    </w:p>
+    <w:p>
+      <w:pPr>
+        <w:jc w:val="center"/>
+        <w:rPr>
+          <w:lang w:val="en-US"/>
+        </w:rPr>
+      </w:pPr>
+    </w:p>
+    <w:p>
+      <w:pPr>
+        <w:jc w:val="center"/>
+        <w:rPr>
+          <w:lang w:val="en-US"/>
+        </w:rPr>
+      </w:pPr>
+    </w:p>
+    <w:p>
+      <w:pPr>
+        <w:jc w:val="center"/>
+        <w:rPr>
+          <w:lang w:val="en-US"/>
+        </w:rPr>
+      </w:pPr>
+    </w:p>
+    <w:p>
+      <w:pPr>
+        <w:jc w:val="center"/>
+        <w:rPr>
+          <w:lang w:val="en-US"/>
+        </w:rPr>
+      </w:pPr>
+    </w:p>
+    <w:p>
+      <w:pPr>
+        <w:jc w:val="center"/>
+        <w:rPr>
+          <w:lang w:val="en-US"/>
+        </w:rPr>
+      </w:pPr>
+    </w:p>
+    <w:p>
+      <w:pPr>
+        <w:jc w:val="center"/>
+        <w:rPr>
+          <w:lang w:val="en-US"/>
+        </w:rPr>
+      </w:pPr>
+    </w:p>
+    <w:p>
+      <w:pPr>
+        <w:jc w:val="center"/>
+        <w:rPr>
+          <w:lang w:val="en-US"/>
+        </w:rPr>
+      </w:pPr>
+    </w:p>
+    <w:p>
+      <w:pPr>
+        <w:jc w:val="center"/>
+        <w:rPr>
+          <w:lang w:val="en-US"/>
+        </w:rPr>
+      </w:pPr>
+    </w:p>
+    <w:p>
+      <w:pPr>
+        <w:jc w:val="center"/>
+        <w:rPr>
+          <w:lang w:val="en-US"/>
+        </w:rPr>
+      </w:pPr>
+    </w:p>
+    <w:p>
+      <w:pPr>
+        <w:jc w:val="center"/>
+        <w:rPr>
+          <w:lang w:val="en-US"/>
+        </w:rPr>
+      </w:pPr>
+    </w:p>
+    <w:p>
+      <w:pPr>
+        <w:jc w:val="center"/>
+        <w:rPr>
+          <w:lang w:val="en-US"/>
+        </w:rPr>
+      </w:pPr>
+    </w:p>
+    <w:p>
+      <w:pPr>
+        <w:jc w:val="center"/>
+        <w:rPr>
+          <w:lang w:val="en-US"/>
+        </w:rPr>
+      </w:pPr>
+    </w:p>
+    <w:p>
+      <w:pPr>
+        <w:jc w:val="center"/>
+        <w:rPr>
+          <w:lang w:val="en-US"/>
+        </w:rPr>
+      </w:pPr>
+    </w:p>
+    <w:p>
+      <w:pPr>
+        <w:jc w:val="center"/>
+        <w:rPr>
+          <w:lang w:val="en-US"/>
+        </w:rPr>
+      </w:pPr>
+    </w:p>
+    <w:p>
+      <w:pPr>
+        <w:jc w:val="center"/>
+        <w:rPr>
+          <w:lang w:val="en-US"/>
+        </w:rPr>
+      </w:pPr>
+    </w:p>
+    <w:p>
+      <w:pPr>
+        <w:jc w:val="center"/>
+        <w:rPr>
+          <w:lang w:val="en-US"/>
+        </w:rPr>
+      </w:pPr>
+    </w:p>
+    <w:p>
+      <w:pPr>
+        <w:jc w:val="center"/>
+        <w:rPr>
+          <w:lang w:val="en-US"/>
+        </w:rPr>
+      </w:pPr>
+    </w:p>
+    <w:p>
+      <w:pPr>
+        <w:jc w:val="center"/>
+        <w:rPr>
+          <w:lang w:val="en-US"/>
+        </w:rPr>
+      </w:pPr>
+    </w:p>
+    <w:p>
+      <w:pPr>
+        <w:jc w:val="center"/>
+        <w:rPr>
+          <w:lang w:val="en-US"/>
+        </w:rPr>
+      </w:pPr>
+    </w:p>
+    <w:p>
+      <w:pPr>
+        <w:jc w:val="center"/>
+        <w:rPr>
+          <w:lang w:val="en-US"/>
+        </w:rPr>
+      </w:pPr>
+      <w:r>
+        <w:rPr>
+          <w:noProof/>
+          <w:lang w:val="en-US"/>
+        </w:rPr>
+        <w:drawing>
+          <wp:anchor distT="0" distB="0" distL="114300" distR="114300" simplePos="0" relativeHeight="251663360" behindDoc="0" locked="0" layoutInCell="1" allowOverlap="1" wp14:anchorId="0D937784" wp14:editId="1827D4C3">
+            <wp:simplePos x="0" y="0"/>
+            <wp:positionH relativeFrom="column">
+              <wp:posOffset>-1838395</wp:posOffset>
+            </wp:positionH>
+            <wp:positionV relativeFrom="paragraph">
+              <wp:posOffset>327136</wp:posOffset>
+            </wp:positionV>
+            <wp:extent cx="9215631" cy="3986356"/>
+            <wp:effectExtent l="4762" t="0" r="0" b="0"/>
+            <wp:wrapNone/>
+            <wp:docPr id="6" name="Picture 6" descr="Graphical user interface&#10;&#10;Description automatically generated with low confidence"/>
+            <wp:cNvGraphicFramePr>
+              <a:graphicFrameLocks xmlns:a="http://schemas.openxmlformats.org/drawingml/2006/main" noChangeAspect="1"/>
+            </wp:cNvGraphicFramePr>
+            <a:graphic xmlns:a="http://schemas.openxmlformats.org/drawingml/2006/main">
+              <a:graphicData uri="http://schemas.openxmlformats.org/drawingml/2006/picture">
+                <pic:pic xmlns:pic="http://schemas.openxmlformats.org/drawingml/2006/picture">
+                  <pic:nvPicPr>
+                    <pic:cNvPr id="6" name="Picture 6" descr="Graphical user interface&#10;&#10;Description automatically generated with low confidence"/>
+                    <pic:cNvPicPr/>
+                  </pic:nvPicPr>
+                  <pic:blipFill rotWithShape="1">
+                    <a:blip r:embed="rId10" cstate="print">
+                      <a:extLst>
+                        <a:ext uri="{28A0092B-C50C-407E-A947-70E740481C1C}">
+                          <a14:useLocalDpi xmlns:a14="http://schemas.microsoft.com/office/drawing/2010/main" val="0"/>
+                        </a:ext>
+                      </a:extLst>
+                    </a:blip>
+                    <a:srcRect r="20723" b="42758"/>
+                    <a:stretch/>
+                  </pic:blipFill>
+                  <pic:spPr bwMode="auto">
+                    <a:xfrm rot="16200000">
+                      <a:off x="0" y="0"/>
+                      <a:ext cx="9215631" cy="3986356"/>
+                    </a:xfrm>
+                    <a:prstGeom prst="rect">
+                      <a:avLst/>
+                    </a:prstGeom>
+                    <a:ln>
+                      <a:noFill/>
+                    </a:ln>
+                    <a:extLst>
+                      <a:ext uri="{53640926-AAD7-44D8-BBD7-CCE9431645EC}">
+                        <a14:shadowObscured xmlns:a14="http://schemas.microsoft.com/office/drawing/2010/main"/>
+                      </a:ext>
+                    </a:extLst>
+                  </pic:spPr>
+                </pic:pic>
+              </a:graphicData>
+            </a:graphic>
+            <wp14:sizeRelH relativeFrom="page">
+              <wp14:pctWidth>0</wp14:pctWidth>
+            </wp14:sizeRelH>
+            <wp14:sizeRelV relativeFrom="page">
+              <wp14:pctHeight>0</wp14:pctHeight>
+            </wp14:sizeRelV>
+          </wp:anchor>
+        </w:drawing>
+      </w:r>
+    </w:p>
+    <w:p>
+      <w:pPr>
+        <w:jc w:val="center"/>
+        <w:rPr>
+          <w:lang w:val="en-US"/>
+        </w:rPr>
+      </w:pPr>
+    </w:p>
+    <w:p>
+      <w:pPr>
+        <w:jc w:val="center"/>
+        <w:rPr>
+          <w:lang w:val="en-US"/>
+        </w:rPr>
+      </w:pPr>
+    </w:p>
+    <w:p>
+      <w:pPr>
+        <w:jc w:val="center"/>
+        <w:rPr>
+          <w:lang w:val="en-US"/>
+        </w:rPr>
+      </w:pPr>
+    </w:p>
+    <w:p>
+      <w:pPr>
+        <w:jc w:val="center"/>
+        <w:rPr>
+          <w:lang w:val="en-US"/>
+        </w:rPr>
+      </w:pPr>
+    </w:p>
+    <w:p>
+      <w:pPr>
+        <w:jc w:val="center"/>
+        <w:rPr>
+          <w:lang w:val="en-US"/>
+        </w:rPr>
+      </w:pPr>
+    </w:p>
+    <w:p>
+      <w:pPr>
+        <w:jc w:val="center"/>
+        <w:rPr>
+          <w:lang w:val="en-US"/>
+        </w:rPr>
+      </w:pPr>
+    </w:p>
+    <w:p>
+      <w:pPr>
+        <w:jc w:val="center"/>
+        <w:rPr>
+          <w:lang w:val="en-US"/>
+        </w:rPr>
+      </w:pPr>
+    </w:p>
+    <w:p>
+      <w:pPr>
+        <w:jc w:val="center"/>
+        <w:rPr>
+          <w:lang w:val="en-US"/>
+        </w:rPr>
+      </w:pPr>
+    </w:p>
+    <w:p>
+      <w:pPr>
+        <w:jc w:val="center"/>
+        <w:rPr>
+          <w:lang w:val="en-US"/>
+        </w:rPr>
+      </w:pPr>
+    </w:p>
+    <w:p>
+      <w:pPr>
+        <w:jc w:val="center"/>
+        <w:rPr>
+          <w:lang w:val="en-US"/>
+        </w:rPr>
+      </w:pPr>
+    </w:p>
+    <w:p>
+      <w:pPr>
+        <w:jc w:val="center"/>
+        <w:rPr>
+          <w:lang w:val="en-US"/>
+        </w:rPr>
+      </w:pPr>
+    </w:p>
+    <w:p>
+      <w:pPr>
+        <w:jc w:val="center"/>
+        <w:rPr>
+          <w:lang w:val="en-US"/>
+        </w:rPr>
+      </w:pPr>
+    </w:p>
+    <w:p>
+      <w:pPr>
+        <w:jc w:val="center"/>
+        <w:rPr>
+          <w:lang w:val="en-US"/>
+        </w:rPr>
+      </w:pPr>
+    </w:p>
+    <w:p>
+      <w:pPr>
+        <w:jc w:val="center"/>
+        <w:rPr>
+          <w:lang w:val="en-US"/>
+        </w:rPr>
+      </w:pPr>
+    </w:p>
+    <w:p>
+      <w:pPr>
+        <w:jc w:val="center"/>
+        <w:rPr>
+          <w:lang w:val="en-US"/>
+        </w:rPr>
+      </w:pPr>
+    </w:p>
+    <w:p>
+      <w:pPr>
+        <w:jc w:val="center"/>
+        <w:rPr>
+          <w:lang w:val="en-US"/>
+        </w:rPr>
+      </w:pPr>
+    </w:p>
+    <w:p>
+      <w:pPr>
+        <w:jc w:val="center"/>
+        <w:rPr>
+          <w:lang w:val="en-US"/>
+        </w:rPr>
+      </w:pPr>
+    </w:p>
+    <w:p>
+      <w:pPr>
+        <w:jc w:val="center"/>
+        <w:rPr>
+          <w:lang w:val="en-US"/>
+        </w:rPr>
+      </w:pPr>
+    </w:p>
+    <w:p>
+      <w:pPr>
+        <w:jc w:val="center"/>
+        <w:rPr>
+          <w:lang w:val="en-US"/>
+        </w:rPr>
+      </w:pPr>
+    </w:p>
+    <w:p>
+      <w:pPr>
+        <w:jc w:val="center"/>
+        <w:rPr>
+          <w:lang w:val="en-US"/>
+        </w:rPr>
+      </w:pPr>
+    </w:p>
+    <w:p>
+      <w:pPr>
+        <w:jc w:val="center"/>
+        <w:rPr>
+          <w:lang w:val="en-US"/>
+        </w:rPr>
+      </w:pPr>
+    </w:p>
+    <w:p>
+      <w:pPr>
+        <w:jc w:val="center"/>
+        <w:rPr>
+          <w:lang w:val="en-US"/>
+        </w:rPr>
+      </w:pPr>
     </w:p>
     <w:p>
       <w:pPr>

</xml_diff>